<commit_message>
Doc: Done Project description
</commit_message>
<xml_diff>
--- a/doc/documentation_webJs_project_biausutti.docx
+++ b/doc/documentation_webJs_project_biausutti.docx
@@ -7,9 +7,6 @@
         <w:pStyle w:val="berschrift1"/>
       </w:pPr>
       <w:r>
-        <w:rPr>
-          <w:noProof/>
-        </w:rPr>
         <w:pict w14:anchorId="097A6232">
           <v:shapetype id="_x0000_t75" coordsize="21600,21600" o:spt="75" o:preferrelative="t" path="m@4@5l@4@11@9@11@9@5xe" filled="f" stroked="f">
             <v:stroke joinstyle="miter"/>
@@ -31,7 +28,7 @@
             <o:lock v:ext="edit" aspectratio="t"/>
           </v:shapetype>
           <v:shape id="_x0000_s1026" type="#_x0000_t75" style="position:absolute;margin-left:-.35pt;margin-top:130.2pt;width:453pt;height:255pt;z-index:251659264;mso-position-horizontal-relative:text;mso-position-vertical-relative:text;mso-width-relative:page;mso-height-relative:page">
-            <v:imagedata r:id="rId7" o:title="todo_app"/>
+            <v:imagedata r:id="rId8" o:title="todo_app"/>
           </v:shape>
         </w:pict>
       </w:r>
@@ -85,6 +82,41 @@
         <w:tabs>
           <w:tab w:val="left" w:pos="1134"/>
         </w:tabs>
+        <w:rPr>
+          <w:lang w:val="en-GB"/>
+        </w:rPr>
+      </w:pPr>
+      <w:r>
+        <w:rPr>
+          <w:b/>
+          <w:lang w:val="en-GB"/>
+        </w:rPr>
+        <w:t>Github Repository:</w:t>
+      </w:r>
+      <w:r>
+        <w:rPr>
+          <w:lang w:val="en-GB"/>
+        </w:rPr>
+        <w:t xml:space="preserve"> </w:t>
+      </w:r>
+      <w:hyperlink r:id="rId9" w:history="1">
+        <w:r>
+          <w:rPr>
+            <w:rStyle w:val="Hyperlink"/>
+            <w:lang w:val="en-GB"/>
+          </w:rPr>
+          <w:t>https://github.com/biasutti/bfh-js-web-project</w:t>
+        </w:r>
+      </w:hyperlink>
+    </w:p>
+    <w:p>
+      <w:pPr>
+        <w:tabs>
+          <w:tab w:val="left" w:pos="1134"/>
+        </w:tabs>
+        <w:rPr>
+          <w:lang w:val="en-GB"/>
+        </w:rPr>
       </w:pPr>
     </w:p>
     <w:p>
@@ -105,39 +137,157 @@
         </w:rPr>
         <w:br/>
       </w:r>
+      <w:r>
+        <w:t>Aufgrund der Corona Krise wurde entschieden das Modul BTI7540q in ein Modul ohne Prüfung umzuwandeln. Anstelle dieser Prüfung soll eine Todo Applikation mittels eines zur freien Wahl stehenden Javascript Framework umgesetzt werden. Dazu soll eine kleine Dokumentation geschrieben werden welche die gröbsten Unterschiede zu dem im Unterricht erarbeiteten Vanilla JS App aufzeigen.</w:t>
+      </w:r>
+    </w:p>
+    <w:p>
+      <w:pPr>
+        <w:pStyle w:val="berschrift2"/>
+      </w:pPr>
+      <w:r>
+        <w:lastRenderedPageBreak/>
+        <w:t>Aufgabenstellung</w:t>
+      </w:r>
+    </w:p>
+    <w:p>
+      <w:r>
+        <w:t>Während ca. 6 Wochen wurde im (online) Präsents Unterricht eine Vanilla JS Applikation erarbeitet mit welcher man Todos verwalten kann. Ein Login wurde implementiert und die Grundaktionen wie Erstellen und Bearbeiten von Todos wurde umgesetzt. Die Backendumgebung wurde von Herr Locher zur Verfügung gestellt.</w:t>
+      </w:r>
+    </w:p>
+    <w:p>
+      <w:r>
+        <w:rPr>
+          <w:b/>
+        </w:rPr>
+        <w:t>REST Service:</w:t>
+      </w:r>
+      <w:r>
+        <w:t xml:space="preserve"> </w:t>
+      </w:r>
+      <w:hyperlink r:id="rId10" w:history="1">
+        <w:r>
+          <w:rPr>
+            <w:rStyle w:val="Hyperlink"/>
+          </w:rPr>
+          <w:t>http://distsys.ch:1450/</w:t>
+        </w:r>
+      </w:hyperlink>
+    </w:p>
+    <w:p>
+      <w:r>
+        <w:t xml:space="preserve">Als Projektauftrag </w:t>
+      </w:r>
+      <w:r>
+        <w:t>gab es die Aufforderung die gleiche Applikation in einem zur freien Wahl stehenden Javascript Framework nachzubauen. Als solches Framework wurde Angular gewählt</w:t>
+      </w:r>
+      <w:r>
+        <w:t>.</w:t>
+      </w:r>
+    </w:p>
+    <w:p>
+      <w:pPr>
+        <w:pStyle w:val="berschrift2"/>
+      </w:pPr>
+      <w:r>
+        <w:t>Vorgehen</w:t>
+      </w:r>
+    </w:p>
+    <w:p>
+      <w:r>
+        <w:t xml:space="preserve">Im Unterricht wurde nicht auf solche Frameworks eingegangen </w:t>
+      </w:r>
+      <w:r>
+        <w:t xml:space="preserve">also </w:t>
+      </w:r>
+      <w:r>
+        <w:t xml:space="preserve">man musste sich </w:t>
+      </w:r>
+      <w:r>
+        <w:t xml:space="preserve">in einem ersten Schritt, </w:t>
+      </w:r>
+      <w:r>
+        <w:t>bevor man überhaupt an die Umsetzung der Applikation denken konnte</w:t>
+      </w:r>
+      <w:r>
+        <w:t>,</w:t>
+      </w:r>
+      <w:r>
+        <w:t xml:space="preserve"> eine Einführung in </w:t>
+      </w:r>
+      <w:r>
+        <w:t>das gewählte Framework durcharbeiten. In Angular gibt es die relativ bekannte Tutorial Tour of Heroes. Dies war auch mein Startpunkt und ich habe begonnen die an</w:t>
+      </w:r>
+      <w:r>
+        <w:t>gularCLI besser kennenzulernen.</w:t>
+      </w:r>
+      <w:r>
+        <w:t xml:space="preserve"> Das Tutorial besteht aus sechs Kapitel in welchen man Schrittweise alle benötigten Komponenten einer Applikation kennenlernt. Dies habe ich auch immer direkt versucht auf die eigene Todo Applikation umzumünzen.</w:t>
+      </w:r>
+    </w:p>
+    <w:p>
+      <w:pPr>
+        <w:pStyle w:val="berschrift2"/>
+      </w:pPr>
+      <w:r>
+        <w:t>Vergleich Vanilla JS / Angular</w:t>
+      </w:r>
+    </w:p>
+    <w:p>
+      <w:pPr>
+        <w:pStyle w:val="berschrift2"/>
+        <w:numPr>
+          <w:ilvl w:val="0"/>
+          <w:numId w:val="9"/>
+        </w:numPr>
+      </w:pPr>
+      <w:r>
+        <w:t>Projektsetup</w:t>
+      </w:r>
+    </w:p>
+    <w:p>
+      <w:pPr>
+        <w:ind w:left="567"/>
+      </w:pPr>
       <w:bookmarkStart w:id="0" w:name="_GoBack"/>
       <w:bookmarkEnd w:id="0"/>
     </w:p>
     <w:p>
-      <w:r>
-        <w:br w:type="page"/>
-      </w:r>
-    </w:p>
-    <w:p>
       <w:pPr>
         <w:pStyle w:val="berschrift2"/>
-      </w:pPr>
-      <w:r>
-        <w:lastRenderedPageBreak/>
-        <w:t>Aufgabenstellung</w:t>
+        <w:numPr>
+          <w:ilvl w:val="0"/>
+          <w:numId w:val="9"/>
+        </w:numPr>
+      </w:pPr>
+      <w:r>
+        <w:t>Komponenten</w:t>
       </w:r>
     </w:p>
     <w:p/>
     <w:p>
       <w:pPr>
         <w:pStyle w:val="berschrift2"/>
-      </w:pPr>
-      <w:r>
-        <w:t>Vorgehen</w:t>
+        <w:numPr>
+          <w:ilvl w:val="0"/>
+          <w:numId w:val="9"/>
+        </w:numPr>
+      </w:pPr>
+      <w:r>
+        <w:t>Router</w:t>
       </w:r>
     </w:p>
     <w:p/>
+    <w:p/>
     <w:p>
       <w:pPr>
         <w:pStyle w:val="berschrift2"/>
       </w:pPr>
       <w:r>
-        <w:t>Resultate</w:t>
+        <w:t>Schwierigkeite</w:t>
+      </w:r>
+      <w:r>
+        <w:t>n</w:t>
       </w:r>
     </w:p>
     <w:p/>
@@ -575,6 +725,95 @@
     </w:lvl>
   </w:abstractNum>
   <w:abstractNum w:abstractNumId="6" w15:restartNumberingAfterBreak="0">
+    <w:nsid w:val="612B0854"/>
+    <w:multiLevelType w:val="hybridMultilevel"/>
+    <w:tmpl w:val="5566ACC2"/>
+    <w:lvl w:ilvl="0" w:tplc="0807000F">
+      <w:start w:val="1"/>
+      <w:numFmt w:val="decimal"/>
+      <w:lvlText w:val="%1."/>
+      <w:lvlJc w:val="left"/>
+      <w:pPr>
+        <w:ind w:left="720" w:hanging="360"/>
+      </w:pPr>
+      <w:rPr>
+        <w:rFonts w:hint="default"/>
+      </w:rPr>
+    </w:lvl>
+    <w:lvl w:ilvl="1" w:tplc="08070019" w:tentative="1">
+      <w:start w:val="1"/>
+      <w:numFmt w:val="lowerLetter"/>
+      <w:lvlText w:val="%2."/>
+      <w:lvlJc w:val="left"/>
+      <w:pPr>
+        <w:ind w:left="1440" w:hanging="360"/>
+      </w:pPr>
+    </w:lvl>
+    <w:lvl w:ilvl="2" w:tplc="0807001B" w:tentative="1">
+      <w:start w:val="1"/>
+      <w:numFmt w:val="lowerRoman"/>
+      <w:lvlText w:val="%3."/>
+      <w:lvlJc w:val="right"/>
+      <w:pPr>
+        <w:ind w:left="2160" w:hanging="180"/>
+      </w:pPr>
+    </w:lvl>
+    <w:lvl w:ilvl="3" w:tplc="0807000F" w:tentative="1">
+      <w:start w:val="1"/>
+      <w:numFmt w:val="decimal"/>
+      <w:lvlText w:val="%4."/>
+      <w:lvlJc w:val="left"/>
+      <w:pPr>
+        <w:ind w:left="2880" w:hanging="360"/>
+      </w:pPr>
+    </w:lvl>
+    <w:lvl w:ilvl="4" w:tplc="08070019" w:tentative="1">
+      <w:start w:val="1"/>
+      <w:numFmt w:val="lowerLetter"/>
+      <w:lvlText w:val="%5."/>
+      <w:lvlJc w:val="left"/>
+      <w:pPr>
+        <w:ind w:left="3600" w:hanging="360"/>
+      </w:pPr>
+    </w:lvl>
+    <w:lvl w:ilvl="5" w:tplc="0807001B" w:tentative="1">
+      <w:start w:val="1"/>
+      <w:numFmt w:val="lowerRoman"/>
+      <w:lvlText w:val="%6."/>
+      <w:lvlJc w:val="right"/>
+      <w:pPr>
+        <w:ind w:left="4320" w:hanging="180"/>
+      </w:pPr>
+    </w:lvl>
+    <w:lvl w:ilvl="6" w:tplc="0807000F" w:tentative="1">
+      <w:start w:val="1"/>
+      <w:numFmt w:val="decimal"/>
+      <w:lvlText w:val="%7."/>
+      <w:lvlJc w:val="left"/>
+      <w:pPr>
+        <w:ind w:left="5040" w:hanging="360"/>
+      </w:pPr>
+    </w:lvl>
+    <w:lvl w:ilvl="7" w:tplc="08070019" w:tentative="1">
+      <w:start w:val="1"/>
+      <w:numFmt w:val="lowerLetter"/>
+      <w:lvlText w:val="%8."/>
+      <w:lvlJc w:val="left"/>
+      <w:pPr>
+        <w:ind w:left="5760" w:hanging="360"/>
+      </w:pPr>
+    </w:lvl>
+    <w:lvl w:ilvl="8" w:tplc="0807001B" w:tentative="1">
+      <w:start w:val="1"/>
+      <w:numFmt w:val="lowerRoman"/>
+      <w:lvlText w:val="%9."/>
+      <w:lvlJc w:val="right"/>
+      <w:pPr>
+        <w:ind w:left="6480" w:hanging="180"/>
+      </w:pPr>
+    </w:lvl>
+  </w:abstractNum>
+  <w:abstractNum w:abstractNumId="7" w15:restartNumberingAfterBreak="0">
     <w:nsid w:val="68861F3C"/>
     <w:multiLevelType w:val="hybridMultilevel"/>
     <w:tmpl w:val="6ECFDFE7"/>
@@ -625,7 +864,7 @@
       <w:lvlJc w:val="left"/>
     </w:lvl>
   </w:abstractNum>
-  <w:abstractNum w:abstractNumId="7" w15:restartNumberingAfterBreak="0">
+  <w:abstractNum w:abstractNumId="8" w15:restartNumberingAfterBreak="0">
     <w:nsid w:val="713CD69C"/>
     <w:multiLevelType w:val="hybridMultilevel"/>
     <w:tmpl w:val="E73980FB"/>
@@ -689,16 +928,19 @@
     <w:abstractNumId w:val="0"/>
   </w:num>
   <w:num w:numId="5">
-    <w:abstractNumId w:val="7"/>
+    <w:abstractNumId w:val="8"/>
   </w:num>
   <w:num w:numId="6">
     <w:abstractNumId w:val="2"/>
   </w:num>
   <w:num w:numId="7">
-    <w:abstractNumId w:val="6"/>
+    <w:abstractNumId w:val="7"/>
   </w:num>
   <w:num w:numId="8">
     <w:abstractNumId w:val="4"/>
+  </w:num>
+  <w:num w:numId="9">
+    <w:abstractNumId w:val="6"/>
   </w:num>
 </w:numbering>
 </file>
@@ -2171,4 +2413,16 @@
     </a:ext>
   </a:extLst>
 </a:theme>
+</file>
+
+<file path=customXml/item1.xml><?xml version="1.0" encoding="utf-8"?>
+<b:Sources xmlns:b="http://schemas.openxmlformats.org/officeDocument/2006/bibliography" xmlns="http://schemas.openxmlformats.org/officeDocument/2006/bibliography" SelectedStyle="\APASixthEditionOfficeOnline.xsl" StyleName="APA" Version="6"/>
+</file>
+
+<file path=customXml/itemProps1.xml><?xml version="1.0" encoding="utf-8"?>
+<ds:datastoreItem xmlns:ds="http://schemas.openxmlformats.org/officeDocument/2006/customXml" ds:itemID="{E980FA2F-F730-4F93-B279-31C20199DB66}">
+  <ds:schemaRefs>
+    <ds:schemaRef ds:uri="http://schemas.openxmlformats.org/officeDocument/2006/bibliography"/>
+  </ds:schemaRefs>
+</ds:datastoreItem>
 </file>
</xml_diff>